<commit_message>
Add citation to Hájek 2001
</commit_message>
<xml_diff>
--- a/Papers/2015/LogicAndReligion/Abstract.docx
+++ b/Papers/2015/LogicAndReligion/Abstract.docx
@@ -86,12 +86,37 @@
         </w:rPr>
         <w:t xml:space="preserve">, </w:t>
       </w:r>
-      <w:r>
-        <w:rPr>
-          <w:rFonts w:ascii="Times New Roman" w:hAnsi="Times New Roman" w:cs="Times New Roman"/>
-          <w:lang w:val="en-US"/>
-        </w:rPr>
-        <w:t>Freie Universität Berlin</w:t>
+      <w:proofErr w:type="spellStart"/>
+      <w:r>
+        <w:rPr>
+          <w:rFonts w:ascii="Times New Roman" w:hAnsi="Times New Roman" w:cs="Times New Roman"/>
+          <w:lang w:val="en-US"/>
+        </w:rPr>
+        <w:t>Freie</w:t>
+      </w:r>
+      <w:proofErr w:type="spellEnd"/>
+      <w:r>
+        <w:rPr>
+          <w:rFonts w:ascii="Times New Roman" w:hAnsi="Times New Roman" w:cs="Times New Roman"/>
+          <w:lang w:val="en-US"/>
+        </w:rPr>
+        <w:t xml:space="preserve"> </w:t>
+      </w:r>
+      <w:proofErr w:type="spellStart"/>
+      <w:r>
+        <w:rPr>
+          <w:rFonts w:ascii="Times New Roman" w:hAnsi="Times New Roman" w:cs="Times New Roman"/>
+          <w:lang w:val="en-US"/>
+        </w:rPr>
+        <w:t>Universität</w:t>
+      </w:r>
+      <w:proofErr w:type="spellEnd"/>
+      <w:r>
+        <w:rPr>
+          <w:rFonts w:ascii="Times New Roman" w:hAnsi="Times New Roman" w:cs="Times New Roman"/>
+          <w:lang w:val="en-US"/>
+        </w:rPr>
+        <w:t xml:space="preserve"> Berlin</w:t>
       </w:r>
       <w:r>
         <w:rPr>
@@ -141,7 +166,39 @@
           <w:rFonts w:ascii="Times New Roman" w:hAnsi="Times New Roman" w:cs="Times New Roman"/>
           <w:lang w:val="en-US"/>
         </w:rPr>
-        <w:t>Dept. of Mathematics and Computer Science, Freie Universität Berlin, Germany</w:t>
+        <w:t xml:space="preserve">Dept. of Mathematics and Computer Science, </w:t>
+      </w:r>
+      <w:proofErr w:type="spellStart"/>
+      <w:r>
+        <w:rPr>
+          <w:rFonts w:ascii="Times New Roman" w:hAnsi="Times New Roman" w:cs="Times New Roman"/>
+          <w:lang w:val="en-US"/>
+        </w:rPr>
+        <w:t>Freie</w:t>
+      </w:r>
+      <w:proofErr w:type="spellEnd"/>
+      <w:r>
+        <w:rPr>
+          <w:rFonts w:ascii="Times New Roman" w:hAnsi="Times New Roman" w:cs="Times New Roman"/>
+          <w:lang w:val="en-US"/>
+        </w:rPr>
+        <w:t xml:space="preserve"> </w:t>
+      </w:r>
+      <w:proofErr w:type="spellStart"/>
+      <w:r>
+        <w:rPr>
+          <w:rFonts w:ascii="Times New Roman" w:hAnsi="Times New Roman" w:cs="Times New Roman"/>
+          <w:lang w:val="en-US"/>
+        </w:rPr>
+        <w:t>Universität</w:t>
+      </w:r>
+      <w:proofErr w:type="spellEnd"/>
+      <w:r>
+        <w:rPr>
+          <w:rFonts w:ascii="Times New Roman" w:hAnsi="Times New Roman" w:cs="Times New Roman"/>
+          <w:lang w:val="en-US"/>
+        </w:rPr>
+        <w:t xml:space="preserve"> Berlin, Germany</w:t>
       </w:r>
       <w:r>
         <w:rPr>
@@ -262,7 +319,23 @@
           <w:rFonts w:ascii="Times New Roman" w:hAnsi="Times New Roman" w:cs="Times New Roman"/>
           <w:lang w:val="en-US"/>
         </w:rPr>
-        <w:t>(Sobel, 1987, 2004)</w:t>
+        <w:t>(</w:t>
+      </w:r>
+      <w:proofErr w:type="spellStart"/>
+      <w:r>
+        <w:rPr>
+          <w:rFonts w:ascii="Times New Roman" w:hAnsi="Times New Roman" w:cs="Times New Roman"/>
+          <w:lang w:val="en-US"/>
+        </w:rPr>
+        <w:t>Sobel</w:t>
+      </w:r>
+      <w:proofErr w:type="spellEnd"/>
+      <w:r>
+        <w:rPr>
+          <w:rFonts w:ascii="Times New Roman" w:hAnsi="Times New Roman" w:cs="Times New Roman"/>
+          <w:lang w:val="en-US"/>
+        </w:rPr>
+        <w:t>, 1987, 2004)</w:t>
       </w:r>
       <w:r>
         <w:rPr>
@@ -326,13 +399,22 @@
         </w:rPr>
         <w:t xml:space="preserve"> and not just for </w:t>
       </w:r>
+      <w:proofErr w:type="gramStart"/>
       <m:oMath>
         <m:r>
           <w:rPr>
             <w:rFonts w:ascii="Cambria Math" w:eastAsiaTheme="minorEastAsia" w:hAnsi="Cambria Math" w:cs="Times New Roman"/>
             <w:lang w:val="en-US"/>
           </w:rPr>
-          <m:t>∃x.God(x)</m:t>
+          <m:t>∃x.God(</m:t>
+        </m:r>
+        <w:proofErr w:type="gramEnd"/>
+        <m:r>
+          <w:rPr>
+            <w:rFonts w:ascii="Cambria Math" w:eastAsiaTheme="minorEastAsia" w:hAnsi="Cambria Math" w:cs="Times New Roman"/>
+            <w:lang w:val="en-US"/>
+          </w:rPr>
+          <m:t>x)</m:t>
         </m:r>
       </m:oMath>
       <w:r>
@@ -377,12 +459,21 @@
         </w:rPr>
         <w:t xml:space="preserve"> </w:t>
       </w:r>
-      <w:r>
-        <w:rPr>
-          <w:rFonts w:ascii="Times New Roman" w:eastAsiaTheme="minorEastAsia" w:hAnsi="Times New Roman" w:cs="Times New Roman"/>
-          <w:lang w:val="en-US"/>
-        </w:rPr>
-        <w:t xml:space="preserve">Hájek </w:t>
+      <w:proofErr w:type="spellStart"/>
+      <w:r>
+        <w:rPr>
+          <w:rFonts w:ascii="Times New Roman" w:eastAsiaTheme="minorEastAsia" w:hAnsi="Times New Roman" w:cs="Times New Roman"/>
+          <w:lang w:val="en-US"/>
+        </w:rPr>
+        <w:t>Hájek</w:t>
+      </w:r>
+      <w:proofErr w:type="spellEnd"/>
+      <w:r>
+        <w:rPr>
+          <w:rFonts w:ascii="Times New Roman" w:eastAsiaTheme="minorEastAsia" w:hAnsi="Times New Roman" w:cs="Times New Roman"/>
+          <w:lang w:val="en-US"/>
+        </w:rPr>
+        <w:t xml:space="preserve"> </w:t>
       </w:r>
       <w:r>
         <w:rPr>
@@ -428,7 +519,37 @@
           <w:rFonts w:ascii="Times New Roman" w:eastAsiaTheme="minorEastAsia" w:hAnsi="Times New Roman" w:cs="Times New Roman"/>
           <w:lang w:val="en-US"/>
         </w:rPr>
-        <w:t>1996) rightfully claimed the redundancy of two axioms in Anderson’s (1990) theory, he still seems to have accepted Anderson’s rebuttal (Anderson &amp; Gettings, 1996)</w:t>
+        <w:t>1996</w:t>
+      </w:r>
+      <w:r>
+        <w:rPr>
+          <w:rFonts w:ascii="Times New Roman" w:eastAsiaTheme="minorEastAsia" w:hAnsi="Times New Roman" w:cs="Times New Roman"/>
+          <w:lang w:val="en-US"/>
+        </w:rPr>
+        <w:t>, 2001</w:t>
+      </w:r>
+      <w:r>
+        <w:rPr>
+          <w:rFonts w:ascii="Times New Roman" w:eastAsiaTheme="minorEastAsia" w:hAnsi="Times New Roman" w:cs="Times New Roman"/>
+          <w:lang w:val="en-US"/>
+        </w:rPr>
+        <w:t xml:space="preserve">) rightfully claimed the redundancy of two axioms in Anderson’s (1990) theory, he still seems to have accepted Anderson’s rebuttal (Anderson &amp; </w:t>
+      </w:r>
+      <w:proofErr w:type="spellStart"/>
+      <w:r>
+        <w:rPr>
+          <w:rFonts w:ascii="Times New Roman" w:eastAsiaTheme="minorEastAsia" w:hAnsi="Times New Roman" w:cs="Times New Roman"/>
+          <w:lang w:val="en-US"/>
+        </w:rPr>
+        <w:t>Gettings</w:t>
+      </w:r>
+      <w:proofErr w:type="spellEnd"/>
+      <w:r>
+        <w:rPr>
+          <w:rFonts w:ascii="Times New Roman" w:eastAsiaTheme="minorEastAsia" w:hAnsi="Times New Roman" w:cs="Times New Roman"/>
+          <w:lang w:val="en-US"/>
+        </w:rPr>
+        <w:t>, 1996)</w:t>
       </w:r>
       <w:r>
         <w:rPr>
@@ -456,10 +577,32 @@
           <w:rFonts w:ascii="Times New Roman" w:eastAsiaTheme="minorEastAsia" w:hAnsi="Times New Roman" w:cs="Times New Roman"/>
           <w:lang w:val="en-US"/>
         </w:rPr>
-        <w:t xml:space="preserve"> (Hájek, 2002)</w:t>
-      </w:r>
-      <w:bookmarkStart w:id="0" w:name="_GoBack"/>
-      <w:bookmarkEnd w:id="0"/>
+        <w:t xml:space="preserve"> (</w:t>
+      </w:r>
+      <w:proofErr w:type="spellStart"/>
+      <w:r>
+        <w:rPr>
+          <w:rFonts w:ascii="Times New Roman" w:eastAsiaTheme="minorEastAsia" w:hAnsi="Times New Roman" w:cs="Times New Roman"/>
+          <w:lang w:val="en-US"/>
+        </w:rPr>
+        <w:t>Hájek</w:t>
+      </w:r>
+      <w:proofErr w:type="spellEnd"/>
+      <w:r>
+        <w:rPr>
+          <w:rFonts w:ascii="Times New Roman" w:eastAsiaTheme="minorEastAsia" w:hAnsi="Times New Roman" w:cs="Times New Roman"/>
+          <w:lang w:val="en-US"/>
+        </w:rPr>
+        <w:t>, 2002</w:t>
+      </w:r>
+      <w:proofErr w:type="gramStart"/>
+      <w:r>
+        <w:rPr>
+          <w:rFonts w:ascii="Times New Roman" w:eastAsiaTheme="minorEastAsia" w:hAnsi="Times New Roman" w:cs="Times New Roman"/>
+          <w:lang w:val="en-US"/>
+        </w:rPr>
+        <w:t>)</w:t>
+      </w:r>
       <w:r>
         <w:rPr>
           <w:rFonts w:ascii="Times New Roman" w:eastAsiaTheme="minorEastAsia" w:hAnsi="Times New Roman" w:cs="Times New Roman"/>
@@ -472,7 +615,15 @@
           <w:rFonts w:ascii="Times New Roman" w:eastAsiaTheme="minorEastAsia" w:hAnsi="Times New Roman" w:cs="Times New Roman"/>
           <w:lang w:val="en-US"/>
         </w:rPr>
-        <w:t>which contain the axioms in question. Surprisingly, our analysis shows that the two axioms are still independent in one of the emendations, and superfluous in all of them.</w:t>
+        <w:t>which</w:t>
+      </w:r>
+      <w:proofErr w:type="gramEnd"/>
+      <w:r>
+        <w:rPr>
+          <w:rFonts w:ascii="Times New Roman" w:eastAsiaTheme="minorEastAsia" w:hAnsi="Times New Roman" w:cs="Times New Roman"/>
+          <w:lang w:val="en-US"/>
+        </w:rPr>
+        <w:t xml:space="preserve"> contain the axioms in question. Surprisingly, our analysis shows that the two axioms are still independent in one of the emendations, and superfluous in all of them.</w:t>
       </w:r>
     </w:p>
     <w:p>
@@ -490,7 +641,23 @@
           <w:lang w:val="en-US"/>
         </w:rPr>
         <w:tab/>
-        <w:t xml:space="preserve">The controversy over the superfluousness </w:t>
+        <w:t xml:space="preserve">The controversy over the </w:t>
+      </w:r>
+      <w:proofErr w:type="spellStart"/>
+      <w:r>
+        <w:rPr>
+          <w:rFonts w:ascii="Times New Roman" w:eastAsiaTheme="minorEastAsia" w:hAnsi="Times New Roman" w:cs="Times New Roman"/>
+          <w:lang w:val="en-US"/>
+        </w:rPr>
+        <w:t>superfluousness</w:t>
+      </w:r>
+      <w:proofErr w:type="spellEnd"/>
+      <w:r>
+        <w:rPr>
+          <w:rFonts w:ascii="Times New Roman" w:eastAsiaTheme="minorEastAsia" w:hAnsi="Times New Roman" w:cs="Times New Roman"/>
+          <w:lang w:val="en-US"/>
+        </w:rPr>
+        <w:t xml:space="preserve"> </w:t>
       </w:r>
       <w:r>
         <w:rPr>
@@ -511,14 +678,46 @@
           <w:rFonts w:ascii="Times New Roman" w:eastAsiaTheme="minorEastAsia" w:hAnsi="Times New Roman" w:cs="Times New Roman"/>
           <w:lang w:val="en-US"/>
         </w:rPr>
-        <w:t xml:space="preserve">) introduces another variant of the argument in which many of the axioms become derivable. A high level of minimality is also </w:t>
-      </w:r>
-      <w:r>
-        <w:rPr>
-          <w:rFonts w:ascii="Times New Roman" w:eastAsiaTheme="minorEastAsia" w:hAnsi="Times New Roman" w:cs="Times New Roman"/>
-          <w:lang w:val="en-US"/>
-        </w:rPr>
-        <w:t>achieved by Bjørdal (1998</w:t>
+        <w:t xml:space="preserve">) introduces another variant of the argument in which many of the axioms become derivable. A high level of </w:t>
+      </w:r>
+      <w:proofErr w:type="spellStart"/>
+      <w:r>
+        <w:rPr>
+          <w:rFonts w:ascii="Times New Roman" w:eastAsiaTheme="minorEastAsia" w:hAnsi="Times New Roman" w:cs="Times New Roman"/>
+          <w:lang w:val="en-US"/>
+        </w:rPr>
+        <w:t>minimality</w:t>
+      </w:r>
+      <w:proofErr w:type="spellEnd"/>
+      <w:r>
+        <w:rPr>
+          <w:rFonts w:ascii="Times New Roman" w:eastAsiaTheme="minorEastAsia" w:hAnsi="Times New Roman" w:cs="Times New Roman"/>
+          <w:lang w:val="en-US"/>
+        </w:rPr>
+        <w:t xml:space="preserve"> is also </w:t>
+      </w:r>
+      <w:r>
+        <w:rPr>
+          <w:rFonts w:ascii="Times New Roman" w:eastAsiaTheme="minorEastAsia" w:hAnsi="Times New Roman" w:cs="Times New Roman"/>
+          <w:lang w:val="en-US"/>
+        </w:rPr>
+        <w:t xml:space="preserve">achieved by </w:t>
+      </w:r>
+      <w:proofErr w:type="spellStart"/>
+      <w:r>
+        <w:rPr>
+          <w:rFonts w:ascii="Times New Roman" w:eastAsiaTheme="minorEastAsia" w:hAnsi="Times New Roman" w:cs="Times New Roman"/>
+          <w:lang w:val="en-US"/>
+        </w:rPr>
+        <w:t>Bjørdal</w:t>
+      </w:r>
+      <w:proofErr w:type="spellEnd"/>
+      <w:r>
+        <w:rPr>
+          <w:rFonts w:ascii="Times New Roman" w:eastAsiaTheme="minorEastAsia" w:hAnsi="Times New Roman" w:cs="Times New Roman"/>
+          <w:lang w:val="en-US"/>
+        </w:rPr>
+        <w:t xml:space="preserve"> (1998</w:t>
       </w:r>
       <w:r>
         <w:rPr>
@@ -823,12 +1022,21 @@
         </w:rPr>
         <w:t xml:space="preserve"> “</w:t>
       </w:r>
-      <w:r>
-        <w:rPr>
-          <w:rFonts w:ascii="Times New Roman" w:hAnsi="Times New Roman" w:cs="Times New Roman"/>
-          <w:lang w:val="en-US"/>
-        </w:rPr>
-        <w:t>Magari and others on Gödel’s Ontological Proof</w:t>
+      <w:proofErr w:type="spellStart"/>
+      <w:r>
+        <w:rPr>
+          <w:rFonts w:ascii="Times New Roman" w:hAnsi="Times New Roman" w:cs="Times New Roman"/>
+          <w:lang w:val="en-US"/>
+        </w:rPr>
+        <w:t>Magari</w:t>
+      </w:r>
+      <w:proofErr w:type="spellEnd"/>
+      <w:r>
+        <w:rPr>
+          <w:rFonts w:ascii="Times New Roman" w:hAnsi="Times New Roman" w:cs="Times New Roman"/>
+          <w:lang w:val="en-US"/>
+        </w:rPr>
+        <w:t xml:space="preserve"> and others on Gödel’s Ontological Proof</w:t>
       </w:r>
       <w:r>
         <w:rPr>
@@ -899,6 +1107,7 @@
           <w:lang w:val="en-US"/>
         </w:rPr>
       </w:pPr>
+      <w:proofErr w:type="gramStart"/>
       <w:r>
         <w:rPr>
           <w:rFonts w:ascii="Times New Roman" w:hAnsi="Times New Roman" w:cs="Times New Roman"/>
@@ -906,6 +1115,7 @@
         </w:rPr>
         <w:t>ANDERSON, C.A.; GETTINGS, M. 1996.</w:t>
       </w:r>
+      <w:proofErr w:type="gramEnd"/>
       <w:r>
         <w:rPr>
           <w:rFonts w:ascii="Times New Roman" w:hAnsi="Times New Roman" w:cs="Times New Roman"/>
@@ -933,7 +1143,16 @@
           <w:i/>
           <w:lang w:val="en-US"/>
         </w:rPr>
-        <w:t>Gödel’96: Logical Foundations of Mathematics, Comp. Science and Physics</w:t>
+        <w:t xml:space="preserve">Gödel’96: Logical Foundations of Mathematics, Comp. </w:t>
+      </w:r>
+      <w:proofErr w:type="gramStart"/>
+      <w:r>
+        <w:rPr>
+          <w:rFonts w:ascii="Times New Roman" w:hAnsi="Times New Roman" w:cs="Times New Roman"/>
+          <w:i/>
+          <w:lang w:val="en-US"/>
+        </w:rPr>
+        <w:t>Science and Physics</w:t>
       </w:r>
       <w:r>
         <w:rPr>
@@ -942,6 +1161,7 @@
         </w:rPr>
         <w:t>, Springer, pp.167-172.</w:t>
       </w:r>
+      <w:proofErr w:type="gramEnd"/>
     </w:p>
     <w:p>
       <w:pPr>
@@ -953,6 +1173,7 @@
           <w:lang w:val="en-US"/>
         </w:rPr>
       </w:pPr>
+      <w:proofErr w:type="gramStart"/>
       <w:r>
         <w:rPr>
           <w:rFonts w:ascii="Times New Roman" w:hAnsi="Times New Roman" w:cs="Times New Roman"/>
@@ -968,6 +1189,7 @@
         </w:rPr>
         <w:t>, F. 1998.</w:t>
       </w:r>
+      <w:proofErr w:type="gramEnd"/>
       <w:r>
         <w:rPr>
           <w:rFonts w:ascii="Times New Roman" w:hAnsi="Times New Roman" w:cs="Times New Roman"/>
@@ -995,7 +1217,25 @@
           <w:i/>
           <w:lang w:val="en-US"/>
         </w:rPr>
-        <w:t>The Logica Yearbook</w:t>
+        <w:t xml:space="preserve">The </w:t>
+      </w:r>
+      <w:proofErr w:type="spellStart"/>
+      <w:r>
+        <w:rPr>
+          <w:rFonts w:ascii="Times New Roman" w:hAnsi="Times New Roman" w:cs="Times New Roman"/>
+          <w:i/>
+          <w:lang w:val="en-US"/>
+        </w:rPr>
+        <w:t>Logica</w:t>
+      </w:r>
+      <w:proofErr w:type="spellEnd"/>
+      <w:r>
+        <w:rPr>
+          <w:rFonts w:ascii="Times New Roman" w:hAnsi="Times New Roman" w:cs="Times New Roman"/>
+          <w:i/>
+          <w:lang w:val="en-US"/>
+        </w:rPr>
+        <w:t xml:space="preserve"> Yearbook</w:t>
       </w:r>
       <w:r>
         <w:rPr>
@@ -1028,7 +1268,14 @@
           <w:rFonts w:ascii="Times New Roman" w:hAnsi="Times New Roman" w:cs="Times New Roman"/>
           <w:lang w:val="en-US"/>
         </w:rPr>
-        <w:t>, P. 2002.</w:t>
+        <w:t>, P. 2001</w:t>
+      </w:r>
+      <w:r>
+        <w:rPr>
+          <w:rFonts w:ascii="Times New Roman" w:hAnsi="Times New Roman" w:cs="Times New Roman"/>
+          <w:lang w:val="en-US"/>
+        </w:rPr>
+        <w:t>.</w:t>
       </w:r>
       <w:r>
         <w:rPr>
@@ -1042,58 +1289,74 @@
           <w:rFonts w:ascii="Times New Roman" w:hAnsi="Times New Roman" w:cs="Times New Roman"/>
           <w:lang w:val="en-US"/>
         </w:rPr>
-        <w:t>A New Small Emendation of Gödel’s Ontological Proof</w:t>
-      </w:r>
-      <w:r>
-        <w:rPr>
-          <w:rFonts w:ascii="Times New Roman" w:hAnsi="Times New Roman" w:cs="Times New Roman"/>
-          <w:lang w:val="en-US"/>
-        </w:rPr>
-        <w:t xml:space="preserve">” In: </w:t>
-      </w:r>
-      <w:r>
-        <w:rPr>
-          <w:rFonts w:ascii="Times New Roman" w:hAnsi="Times New Roman" w:cs="Times New Roman"/>
-          <w:i/>
-          <w:lang w:val="en-US"/>
-        </w:rPr>
-        <w:t>Studia Logica</w:t>
-      </w:r>
-      <w:r>
-        <w:rPr>
-          <w:rFonts w:ascii="Times New Roman" w:hAnsi="Times New Roman" w:cs="Times New Roman"/>
-          <w:lang w:val="en-US"/>
-        </w:rPr>
-        <w:t>,</w:t>
-      </w:r>
-      <w:r>
-        <w:rPr>
-          <w:rFonts w:ascii="Times New Roman" w:hAnsi="Times New Roman" w:cs="Times New Roman"/>
-          <w:lang w:val="en-US"/>
-        </w:rPr>
-        <w:t xml:space="preserve"> 71.2, </w:t>
-      </w:r>
-      <w:r>
-        <w:rPr>
-          <w:rFonts w:ascii="Times New Roman" w:hAnsi="Times New Roman" w:cs="Times New Roman"/>
-          <w:lang w:val="en-US"/>
-        </w:rPr>
-        <w:t>pp.</w:t>
-      </w:r>
-      <w:r>
-        <w:rPr>
-          <w:rFonts w:ascii="Times New Roman" w:hAnsi="Times New Roman" w:cs="Times New Roman"/>
-          <w:lang w:val="en-US"/>
-        </w:rPr>
-        <w:t xml:space="preserve"> 149-164</w:t>
-      </w:r>
-      <w:r>
-        <w:rPr>
-          <w:rFonts w:ascii="Times New Roman" w:hAnsi="Times New Roman" w:cs="Times New Roman"/>
-          <w:lang w:val="en-US"/>
-        </w:rPr>
-        <w:t>.</w:t>
-      </w:r>
+        <w:t xml:space="preserve">Der </w:t>
+      </w:r>
+      <w:proofErr w:type="spellStart"/>
+      <w:r>
+        <w:rPr>
+          <w:rFonts w:ascii="Times New Roman" w:hAnsi="Times New Roman" w:cs="Times New Roman"/>
+          <w:lang w:val="en-US"/>
+        </w:rPr>
+        <w:t>Mathematiker</w:t>
+      </w:r>
+      <w:proofErr w:type="spellEnd"/>
+      <w:r>
+        <w:rPr>
+          <w:rFonts w:ascii="Times New Roman" w:hAnsi="Times New Roman" w:cs="Times New Roman"/>
+          <w:lang w:val="en-US"/>
+        </w:rPr>
+        <w:t xml:space="preserve"> und die </w:t>
+      </w:r>
+      <w:proofErr w:type="spellStart"/>
+      <w:r>
+        <w:rPr>
+          <w:rFonts w:ascii="Times New Roman" w:hAnsi="Times New Roman" w:cs="Times New Roman"/>
+          <w:lang w:val="en-US"/>
+        </w:rPr>
+        <w:t>Frage</w:t>
+      </w:r>
+      <w:proofErr w:type="spellEnd"/>
+      <w:r>
+        <w:rPr>
+          <w:rFonts w:ascii="Times New Roman" w:hAnsi="Times New Roman" w:cs="Times New Roman"/>
+          <w:lang w:val="en-US"/>
+        </w:rPr>
+        <w:t xml:space="preserve"> der </w:t>
+      </w:r>
+      <w:proofErr w:type="spellStart"/>
+      <w:r>
+        <w:rPr>
+          <w:rFonts w:ascii="Times New Roman" w:hAnsi="Times New Roman" w:cs="Times New Roman"/>
+          <w:lang w:val="en-US"/>
+        </w:rPr>
+        <w:t>Existenz</w:t>
+      </w:r>
+      <w:proofErr w:type="spellEnd"/>
+      <w:r>
+        <w:rPr>
+          <w:rFonts w:ascii="Times New Roman" w:hAnsi="Times New Roman" w:cs="Times New Roman"/>
+          <w:lang w:val="en-US"/>
+        </w:rPr>
+        <w:t xml:space="preserve"> </w:t>
+      </w:r>
+      <w:proofErr w:type="spellStart"/>
+      <w:r>
+        <w:rPr>
+          <w:rFonts w:ascii="Times New Roman" w:hAnsi="Times New Roman" w:cs="Times New Roman"/>
+          <w:lang w:val="en-US"/>
+        </w:rPr>
+        <w:t>Gottes</w:t>
+      </w:r>
+      <w:proofErr w:type="spellEnd"/>
+      <w:r>
+        <w:rPr>
+          <w:rFonts w:ascii="Times New Roman" w:hAnsi="Times New Roman" w:cs="Times New Roman"/>
+          <w:lang w:val="en-US"/>
+        </w:rPr>
+        <w:t>”</w:t>
+      </w:r>
+      <w:bookmarkStart w:id="0" w:name="_GoBack"/>
+      <w:bookmarkEnd w:id="0"/>
     </w:p>
     <w:p>
       <w:pPr>
@@ -1108,9 +1371,17 @@
       <w:r>
         <w:rPr>
           <w:rFonts w:ascii="Times New Roman" w:hAnsi="Times New Roman" w:cs="Times New Roman"/>
-          <w:lang w:val="en-US"/>
-        </w:rPr>
-        <w:t>SCOTT, D. 2004.</w:t>
+          <w:caps/>
+          <w:lang w:val="en-US"/>
+        </w:rPr>
+        <w:t>Hájek</w:t>
+      </w:r>
+      <w:r>
+        <w:rPr>
+          <w:rFonts w:ascii="Times New Roman" w:hAnsi="Times New Roman" w:cs="Times New Roman"/>
+          <w:lang w:val="en-US"/>
+        </w:rPr>
+        <w:t>, P. 2002.</w:t>
       </w:r>
       <w:r>
         <w:rPr>
@@ -1124,50 +1395,70 @@
           <w:rFonts w:ascii="Times New Roman" w:hAnsi="Times New Roman" w:cs="Times New Roman"/>
           <w:lang w:val="en-US"/>
         </w:rPr>
-        <w:t>Appx. B: Notes in Dana Scott</w:t>
-      </w:r>
-      <w:r>
-        <w:rPr>
-          <w:rFonts w:ascii="Times New Roman" w:hAnsi="Times New Roman" w:cs="Times New Roman"/>
-          <w:lang w:val="en-US"/>
-        </w:rPr>
-        <w:t xml:space="preserve">’s Hand” In: Sobel, J. H., </w:t>
-      </w:r>
+        <w:t>A New Small Emendation of Gödel’s Ontological Proof</w:t>
+      </w:r>
+      <w:r>
+        <w:rPr>
+          <w:rFonts w:ascii="Times New Roman" w:hAnsi="Times New Roman" w:cs="Times New Roman"/>
+          <w:lang w:val="en-US"/>
+        </w:rPr>
+        <w:t xml:space="preserve">” In: </w:t>
+      </w:r>
+      <w:proofErr w:type="spellStart"/>
       <w:r>
         <w:rPr>
           <w:rFonts w:ascii="Times New Roman" w:hAnsi="Times New Roman" w:cs="Times New Roman"/>
           <w:i/>
           <w:lang w:val="en-US"/>
         </w:rPr>
-        <w:t>Logic and Theism: Arguments for and against Beliefs in God</w:t>
-      </w:r>
-      <w:r>
-        <w:rPr>
-          <w:rFonts w:ascii="Times New Roman" w:hAnsi="Times New Roman" w:cs="Times New Roman"/>
-          <w:lang w:val="en-US"/>
-        </w:rPr>
-        <w:t xml:space="preserve">, </w:t>
-      </w:r>
-      <w:r>
-        <w:rPr>
-          <w:rFonts w:ascii="Times New Roman" w:hAnsi="Times New Roman" w:cs="Times New Roman"/>
-          <w:lang w:val="en-US"/>
-        </w:rPr>
-        <w:t>Cambridge</w:t>
-      </w:r>
-      <w:r>
-        <w:rPr>
-          <w:rFonts w:ascii="Times New Roman" w:hAnsi="Times New Roman" w:cs="Times New Roman"/>
-          <w:lang w:val="en-US"/>
-        </w:rPr>
-        <w:t>:</w:t>
-      </w:r>
-      <w:r>
-        <w:rPr>
-          <w:rFonts w:ascii="Times New Roman" w:hAnsi="Times New Roman" w:cs="Times New Roman"/>
-          <w:lang w:val="en-US"/>
-        </w:rPr>
-        <w:t xml:space="preserve"> Cambridge University Press</w:t>
+        <w:t>Studia</w:t>
+      </w:r>
+      <w:proofErr w:type="spellEnd"/>
+      <w:r>
+        <w:rPr>
+          <w:rFonts w:ascii="Times New Roman" w:hAnsi="Times New Roman" w:cs="Times New Roman"/>
+          <w:i/>
+          <w:lang w:val="en-US"/>
+        </w:rPr>
+        <w:t xml:space="preserve"> </w:t>
+      </w:r>
+      <w:proofErr w:type="spellStart"/>
+      <w:r>
+        <w:rPr>
+          <w:rFonts w:ascii="Times New Roman" w:hAnsi="Times New Roman" w:cs="Times New Roman"/>
+          <w:i/>
+          <w:lang w:val="en-US"/>
+        </w:rPr>
+        <w:t>Logica</w:t>
+      </w:r>
+      <w:proofErr w:type="spellEnd"/>
+      <w:r>
+        <w:rPr>
+          <w:rFonts w:ascii="Times New Roman" w:hAnsi="Times New Roman" w:cs="Times New Roman"/>
+          <w:lang w:val="en-US"/>
+        </w:rPr>
+        <w:t>,</w:t>
+      </w:r>
+      <w:r>
+        <w:rPr>
+          <w:rFonts w:ascii="Times New Roman" w:hAnsi="Times New Roman" w:cs="Times New Roman"/>
+          <w:lang w:val="en-US"/>
+        </w:rPr>
+        <w:t xml:space="preserve"> 71.2, </w:t>
+      </w:r>
+      <w:r>
+        <w:rPr>
+          <w:rFonts w:ascii="Times New Roman" w:hAnsi="Times New Roman" w:cs="Times New Roman"/>
+          <w:lang w:val="en-US"/>
+        </w:rPr>
+        <w:t>pp.</w:t>
+      </w:r>
+      <w:r>
+        <w:rPr>
+          <w:rFonts w:ascii="Times New Roman" w:hAnsi="Times New Roman" w:cs="Times New Roman"/>
+          <w:lang w:val="en-US"/>
+        </w:rPr>
+        <w:t xml:space="preserve"> 149-164</w:t>
       </w:r>
       <w:r>
         <w:rPr>
@@ -1180,12 +1471,111 @@
     <w:p>
       <w:pPr>
         <w:spacing w:after="0" w:line="290" w:lineRule="exact"/>
+        <w:ind w:left="426" w:hanging="426"/>
         <w:jc w:val="both"/>
         <w:rPr>
           <w:rFonts w:ascii="Times New Roman" w:hAnsi="Times New Roman" w:cs="Times New Roman"/>
           <w:lang w:val="en-US"/>
         </w:rPr>
       </w:pPr>
+      <w:proofErr w:type="gramStart"/>
+      <w:r>
+        <w:rPr>
+          <w:rFonts w:ascii="Times New Roman" w:hAnsi="Times New Roman" w:cs="Times New Roman"/>
+          <w:lang w:val="en-US"/>
+        </w:rPr>
+        <w:t>SCOTT, D. 2004.</w:t>
+      </w:r>
+      <w:proofErr w:type="gramEnd"/>
+      <w:r>
+        <w:rPr>
+          <w:rFonts w:ascii="Times New Roman" w:hAnsi="Times New Roman" w:cs="Times New Roman"/>
+          <w:lang w:val="en-US"/>
+        </w:rPr>
+        <w:t xml:space="preserve"> “</w:t>
+      </w:r>
+      <w:proofErr w:type="spellStart"/>
+      <w:r>
+        <w:rPr>
+          <w:rFonts w:ascii="Times New Roman" w:hAnsi="Times New Roman" w:cs="Times New Roman"/>
+          <w:lang w:val="en-US"/>
+        </w:rPr>
+        <w:t>Appx</w:t>
+      </w:r>
+      <w:proofErr w:type="spellEnd"/>
+      <w:r>
+        <w:rPr>
+          <w:rFonts w:ascii="Times New Roman" w:hAnsi="Times New Roman" w:cs="Times New Roman"/>
+          <w:lang w:val="en-US"/>
+        </w:rPr>
+        <w:t>. B: Notes in Dana Scott</w:t>
+      </w:r>
+      <w:r>
+        <w:rPr>
+          <w:rFonts w:ascii="Times New Roman" w:hAnsi="Times New Roman" w:cs="Times New Roman"/>
+          <w:lang w:val="en-US"/>
+        </w:rPr>
+        <w:t xml:space="preserve">’s Hand” In: </w:t>
+      </w:r>
+      <w:proofErr w:type="spellStart"/>
+      <w:r>
+        <w:rPr>
+          <w:rFonts w:ascii="Times New Roman" w:hAnsi="Times New Roman" w:cs="Times New Roman"/>
+          <w:lang w:val="en-US"/>
+        </w:rPr>
+        <w:t>Sobel</w:t>
+      </w:r>
+      <w:proofErr w:type="spellEnd"/>
+      <w:r>
+        <w:rPr>
+          <w:rFonts w:ascii="Times New Roman" w:hAnsi="Times New Roman" w:cs="Times New Roman"/>
+          <w:lang w:val="en-US"/>
+        </w:rPr>
+        <w:t xml:space="preserve">, J. H., </w:t>
+      </w:r>
+      <w:r>
+        <w:rPr>
+          <w:rFonts w:ascii="Times New Roman" w:hAnsi="Times New Roman" w:cs="Times New Roman"/>
+          <w:i/>
+          <w:lang w:val="en-US"/>
+        </w:rPr>
+        <w:t>Logic and Theism: Arguments for and against Beliefs in God</w:t>
+      </w:r>
+      <w:r>
+        <w:rPr>
+          <w:rFonts w:ascii="Times New Roman" w:hAnsi="Times New Roman" w:cs="Times New Roman"/>
+          <w:lang w:val="en-US"/>
+        </w:rPr>
+        <w:t xml:space="preserve">, </w:t>
+      </w:r>
+      <w:r>
+        <w:rPr>
+          <w:rFonts w:ascii="Times New Roman" w:hAnsi="Times New Roman" w:cs="Times New Roman"/>
+          <w:lang w:val="en-US"/>
+        </w:rPr>
+        <w:t>Cambridge</w:t>
+      </w:r>
+      <w:r>
+        <w:rPr>
+          <w:rFonts w:ascii="Times New Roman" w:hAnsi="Times New Roman" w:cs="Times New Roman"/>
+          <w:lang w:val="en-US"/>
+        </w:rPr>
+        <w:t>:</w:t>
+      </w:r>
+      <w:r>
+        <w:rPr>
+          <w:rFonts w:ascii="Times New Roman" w:hAnsi="Times New Roman" w:cs="Times New Roman"/>
+          <w:lang w:val="en-US"/>
+        </w:rPr>
+        <w:t xml:space="preserve"> Cambridge University Press</w:t>
+      </w:r>
+      <w:r>
+        <w:rPr>
+          <w:rFonts w:ascii="Times New Roman" w:hAnsi="Times New Roman" w:cs="Times New Roman"/>
+          <w:lang w:val="en-US"/>
+        </w:rPr>
+        <w:t>.</w:t>
+      </w:r>
     </w:p>
     <w:sectPr>
       <w:pgSz w:w="11906" w:h="16838"/>

</xml_diff>